<commit_message>
Added new Images for each category
Added images and updated prices on home page
</commit_message>
<xml_diff>
--- a/images/Image references.docx
+++ b/images/Image references.docx
@@ -56,10 +56,549 @@
     <w:p/>
     <w:p>
       <w:pPr>
-        <w:rPr>
-          <w:lang w:val="en-US"/>
-        </w:rPr>
-      </w:pPr>
+        <w:autoSpaceDE w:val="0"/>
+        <w:autoSpaceDN w:val="0"/>
+        <w:adjustRightInd w:val="0"/>
+        <w:rPr>
+          <w:rFonts w:ascii="AppleSystemUIFont" w:hAnsi="AppleSystemUIFont" w:cs="AppleSystemUIFont"/>
+          <w:lang w:val="en-US"/>
+        </w:rPr>
+      </w:pPr>
+    </w:p>
+    <w:p>
+      <w:pPr>
+        <w:autoSpaceDE w:val="0"/>
+        <w:autoSpaceDN w:val="0"/>
+        <w:adjustRightInd w:val="0"/>
+        <w:rPr>
+          <w:rFonts w:ascii="AppleSystemUIFont" w:hAnsi="AppleSystemUIFont" w:cs="AppleSystemUIFont"/>
+          <w:lang w:val="en-US"/>
+        </w:rPr>
+      </w:pPr>
+      <w:r>
+        <w:rPr>
+          <w:rFonts w:ascii="AppleSystemUIFont" w:hAnsi="AppleSystemUIFont" w:cs="AppleSystemUIFont"/>
+          <w:lang w:val="en-US"/>
+        </w:rPr>
+        <w:t>Photos used for categories and about page banner</w:t>
+      </w:r>
+    </w:p>
+    <w:p>
+      <w:pPr>
+        <w:autoSpaceDE w:val="0"/>
+        <w:autoSpaceDN w:val="0"/>
+        <w:adjustRightInd w:val="0"/>
+        <w:rPr>
+          <w:rFonts w:ascii="AppleSystemUIFont" w:hAnsi="AppleSystemUIFont" w:cs="AppleSystemUIFont"/>
+          <w:u w:val="single"/>
+          <w:lang w:val="en-US"/>
+        </w:rPr>
+      </w:pPr>
+      <w:r>
+        <w:rPr>
+          <w:rFonts w:ascii="AppleSystemUIFont" w:hAnsi="AppleSystemUIFont" w:cs="AppleSystemUIFont"/>
+          <w:lang w:val="en-US"/>
+        </w:rPr>
+        <w:t xml:space="preserve">Photo by </w:t>
+      </w:r>
+      <w:hyperlink r:id="rId5" w:history="1">
+        <w:r>
+          <w:rPr>
+            <w:rFonts w:ascii="AppleSystemUIFont" w:hAnsi="AppleSystemUIFont" w:cs="AppleSystemUIFont"/>
+            <w:color w:val="DCA10D"/>
+            <w:u w:val="single" w:color="DCA10D"/>
+            <w:lang w:val="en-US"/>
+          </w:rPr>
+          <w:t xml:space="preserve">Marisol </w:t>
+        </w:r>
+        <w:proofErr w:type="spellStart"/>
+        <w:r>
+          <w:rPr>
+            <w:rFonts w:ascii="AppleSystemUIFont" w:hAnsi="AppleSystemUIFont" w:cs="AppleSystemUIFont"/>
+            <w:color w:val="DCA10D"/>
+            <w:u w:val="single" w:color="DCA10D"/>
+            <w:lang w:val="en-US"/>
+          </w:rPr>
+          <w:t>CasBen</w:t>
+        </w:r>
+        <w:proofErr w:type="spellEnd"/>
+      </w:hyperlink>
+      <w:r>
+        <w:rPr>
+          <w:rFonts w:ascii="AppleSystemUIFont" w:hAnsi="AppleSystemUIFont" w:cs="AppleSystemUIFont"/>
+          <w:lang w:val="en-US"/>
+        </w:rPr>
+        <w:t xml:space="preserve"> on </w:t>
+      </w:r>
+      <w:hyperlink r:id="rId6" w:history="1">
+        <w:proofErr w:type="spellStart"/>
+        <w:r>
+          <w:rPr>
+            <w:rFonts w:ascii="AppleSystemUIFont" w:hAnsi="AppleSystemUIFont" w:cs="AppleSystemUIFont"/>
+            <w:color w:val="DCA10D"/>
+            <w:u w:val="single" w:color="DCA10D"/>
+            <w:lang w:val="en-US"/>
+          </w:rPr>
+          <w:t>Unsplash</w:t>
+        </w:r>
+        <w:proofErr w:type="spellEnd"/>
+      </w:hyperlink>
+    </w:p>
+    <w:p>
+      <w:pPr>
+        <w:autoSpaceDE w:val="0"/>
+        <w:autoSpaceDN w:val="0"/>
+        <w:adjustRightInd w:val="0"/>
+        <w:rPr>
+          <w:rFonts w:ascii="AppleSystemUIFont" w:hAnsi="AppleSystemUIFont" w:cs="AppleSystemUIFont"/>
+          <w:u w:val="single"/>
+          <w:lang w:val="en-US"/>
+        </w:rPr>
+      </w:pPr>
+      <w:hyperlink r:id="rId7" w:history="1">
+        <w:r>
+          <w:rPr>
+            <w:rFonts w:ascii="AppleSystemUIFont" w:hAnsi="AppleSystemUIFont" w:cs="AppleSystemUIFont"/>
+            <w:color w:val="DCA10D"/>
+            <w:u w:val="single" w:color="DCA10D"/>
+            <w:lang w:val="en-US"/>
+          </w:rPr>
+          <w:t>https://unsplash.com/photos/QvkAQTNj4zk</w:t>
+        </w:r>
+      </w:hyperlink>
+    </w:p>
+    <w:p>
+      <w:pPr>
+        <w:autoSpaceDE w:val="0"/>
+        <w:autoSpaceDN w:val="0"/>
+        <w:adjustRightInd w:val="0"/>
+        <w:rPr>
+          <w:rFonts w:ascii="AppleSystemUIFont" w:hAnsi="AppleSystemUIFont" w:cs="AppleSystemUIFont"/>
+          <w:u w:val="single"/>
+          <w:lang w:val="en-US"/>
+        </w:rPr>
+      </w:pPr>
+    </w:p>
+    <w:p>
+      <w:pPr>
+        <w:autoSpaceDE w:val="0"/>
+        <w:autoSpaceDN w:val="0"/>
+        <w:adjustRightInd w:val="0"/>
+        <w:rPr>
+          <w:rFonts w:ascii="AppleSystemUIFont" w:hAnsi="AppleSystemUIFont" w:cs="AppleSystemUIFont"/>
+          <w:u w:val="single"/>
+          <w:lang w:val="en-US"/>
+        </w:rPr>
+      </w:pPr>
+      <w:r>
+        <w:rPr>
+          <w:rFonts w:ascii="AppleSystemUIFont" w:hAnsi="AppleSystemUIFont" w:cs="AppleSystemUIFont"/>
+          <w:lang w:val="en-US"/>
+        </w:rPr>
+        <w:t xml:space="preserve">Photo by </w:t>
+      </w:r>
+      <w:hyperlink r:id="rId8" w:history="1">
+        <w:proofErr w:type="spellStart"/>
+        <w:r>
+          <w:rPr>
+            <w:rFonts w:ascii="AppleSystemUIFont" w:hAnsi="AppleSystemUIFont" w:cs="AppleSystemUIFont"/>
+            <w:color w:val="DCA10D"/>
+            <w:u w:val="single" w:color="DCA10D"/>
+            <w:lang w:val="en-US"/>
+          </w:rPr>
+          <w:t>Josefin</w:t>
+        </w:r>
+        <w:proofErr w:type="spellEnd"/>
+      </w:hyperlink>
+      <w:r>
+        <w:rPr>
+          <w:rFonts w:ascii="AppleSystemUIFont" w:hAnsi="AppleSystemUIFont" w:cs="AppleSystemUIFont"/>
+          <w:lang w:val="en-US"/>
+        </w:rPr>
+        <w:t xml:space="preserve"> on </w:t>
+      </w:r>
+      <w:hyperlink r:id="rId9" w:history="1">
+        <w:proofErr w:type="spellStart"/>
+        <w:r>
+          <w:rPr>
+            <w:rFonts w:ascii="AppleSystemUIFont" w:hAnsi="AppleSystemUIFont" w:cs="AppleSystemUIFont"/>
+            <w:color w:val="DCA10D"/>
+            <w:u w:val="single" w:color="DCA10D"/>
+            <w:lang w:val="en-US"/>
+          </w:rPr>
+          <w:t>Unsplash</w:t>
+        </w:r>
+        <w:proofErr w:type="spellEnd"/>
+      </w:hyperlink>
+    </w:p>
+    <w:p>
+      <w:pPr>
+        <w:autoSpaceDE w:val="0"/>
+        <w:autoSpaceDN w:val="0"/>
+        <w:adjustRightInd w:val="0"/>
+        <w:rPr>
+          <w:rFonts w:ascii="AppleSystemUIFont" w:hAnsi="AppleSystemUIFont" w:cs="AppleSystemUIFont"/>
+          <w:u w:val="single"/>
+          <w:lang w:val="en-US"/>
+        </w:rPr>
+      </w:pPr>
+      <w:hyperlink r:id="rId10" w:history="1">
+        <w:r>
+          <w:rPr>
+            <w:rFonts w:ascii="AppleSystemUIFont" w:hAnsi="AppleSystemUIFont" w:cs="AppleSystemUIFont"/>
+            <w:color w:val="DCA10D"/>
+            <w:u w:val="single" w:color="DCA10D"/>
+            <w:lang w:val="en-US"/>
+          </w:rPr>
+          <w:t>https://unsplash.com/photos/s0fuB1h3yPw</w:t>
+        </w:r>
+      </w:hyperlink>
+    </w:p>
+    <w:p>
+      <w:pPr>
+        <w:autoSpaceDE w:val="0"/>
+        <w:autoSpaceDN w:val="0"/>
+        <w:adjustRightInd w:val="0"/>
+        <w:rPr>
+          <w:rFonts w:ascii="AppleSystemUIFont" w:hAnsi="AppleSystemUIFont" w:cs="AppleSystemUIFont"/>
+          <w:u w:val="single"/>
+          <w:lang w:val="en-US"/>
+        </w:rPr>
+      </w:pPr>
+    </w:p>
+    <w:p>
+      <w:pPr>
+        <w:autoSpaceDE w:val="0"/>
+        <w:autoSpaceDN w:val="0"/>
+        <w:adjustRightInd w:val="0"/>
+        <w:rPr>
+          <w:rFonts w:ascii="AppleSystemUIFont" w:hAnsi="AppleSystemUIFont" w:cs="AppleSystemUIFont"/>
+          <w:u w:val="single"/>
+          <w:lang w:val="en-US"/>
+        </w:rPr>
+      </w:pPr>
+      <w:r>
+        <w:rPr>
+          <w:rFonts w:ascii="AppleSystemUIFont" w:hAnsi="AppleSystemUIFont" w:cs="AppleSystemUIFont"/>
+          <w:lang w:val="en-US"/>
+        </w:rPr>
+        <w:t xml:space="preserve">Photo by </w:t>
+      </w:r>
+      <w:hyperlink r:id="rId11" w:history="1">
+        <w:r>
+          <w:rPr>
+            <w:rFonts w:ascii="AppleSystemUIFont" w:hAnsi="AppleSystemUIFont" w:cs="AppleSystemUIFont"/>
+            <w:color w:val="DCA10D"/>
+            <w:u w:val="single" w:color="DCA10D"/>
+            <w:lang w:val="en-US"/>
+          </w:rPr>
+          <w:t xml:space="preserve">Joanna </w:t>
+        </w:r>
+        <w:proofErr w:type="spellStart"/>
+        <w:r>
+          <w:rPr>
+            <w:rFonts w:ascii="AppleSystemUIFont" w:hAnsi="AppleSystemUIFont" w:cs="AppleSystemUIFont"/>
+            <w:color w:val="DCA10D"/>
+            <w:u w:val="single" w:color="DCA10D"/>
+            <w:lang w:val="en-US"/>
+          </w:rPr>
+          <w:t>Kosinska</w:t>
+        </w:r>
+        <w:proofErr w:type="spellEnd"/>
+      </w:hyperlink>
+      <w:r>
+        <w:rPr>
+          <w:rFonts w:ascii="AppleSystemUIFont" w:hAnsi="AppleSystemUIFont" w:cs="AppleSystemUIFont"/>
+          <w:lang w:val="en-US"/>
+        </w:rPr>
+        <w:t xml:space="preserve"> on </w:t>
+      </w:r>
+      <w:hyperlink r:id="rId12" w:history="1">
+        <w:proofErr w:type="spellStart"/>
+        <w:r>
+          <w:rPr>
+            <w:rFonts w:ascii="AppleSystemUIFont" w:hAnsi="AppleSystemUIFont" w:cs="AppleSystemUIFont"/>
+            <w:color w:val="DCA10D"/>
+            <w:u w:val="single" w:color="DCA10D"/>
+            <w:lang w:val="en-US"/>
+          </w:rPr>
+          <w:t>Unsplash</w:t>
+        </w:r>
+        <w:proofErr w:type="spellEnd"/>
+      </w:hyperlink>
+    </w:p>
+    <w:p>
+      <w:pPr>
+        <w:autoSpaceDE w:val="0"/>
+        <w:autoSpaceDN w:val="0"/>
+        <w:adjustRightInd w:val="0"/>
+        <w:rPr>
+          <w:rFonts w:ascii="AppleSystemUIFont" w:hAnsi="AppleSystemUIFont" w:cs="AppleSystemUIFont"/>
+          <w:u w:val="single"/>
+          <w:lang w:val="en-US"/>
+        </w:rPr>
+      </w:pPr>
+      <w:hyperlink r:id="rId13" w:history="1">
+        <w:r>
+          <w:rPr>
+            <w:rFonts w:ascii="AppleSystemUIFont" w:hAnsi="AppleSystemUIFont" w:cs="AppleSystemUIFont"/>
+            <w:color w:val="DCA10D"/>
+            <w:u w:val="single" w:color="DCA10D"/>
+            <w:lang w:val="en-US"/>
+          </w:rPr>
+          <w:t>https://unsplash.com/photos/i0IvwAhhGZM</w:t>
+        </w:r>
+      </w:hyperlink>
+    </w:p>
+    <w:p>
+      <w:pPr>
+        <w:autoSpaceDE w:val="0"/>
+        <w:autoSpaceDN w:val="0"/>
+        <w:adjustRightInd w:val="0"/>
+        <w:rPr>
+          <w:rFonts w:ascii="AppleSystemUIFont" w:hAnsi="AppleSystemUIFont" w:cs="AppleSystemUIFont"/>
+          <w:u w:val="single"/>
+          <w:lang w:val="en-US"/>
+        </w:rPr>
+      </w:pPr>
+    </w:p>
+    <w:p>
+      <w:pPr>
+        <w:autoSpaceDE w:val="0"/>
+        <w:autoSpaceDN w:val="0"/>
+        <w:adjustRightInd w:val="0"/>
+        <w:rPr>
+          <w:rFonts w:ascii="AppleSystemUIFont" w:hAnsi="AppleSystemUIFont" w:cs="AppleSystemUIFont"/>
+          <w:u w:val="single"/>
+          <w:lang w:val="en-US"/>
+        </w:rPr>
+      </w:pPr>
+      <w:r>
+        <w:rPr>
+          <w:rFonts w:ascii="AppleSystemUIFont" w:hAnsi="AppleSystemUIFont" w:cs="AppleSystemUIFont"/>
+          <w:lang w:val="en-US"/>
+        </w:rPr>
+        <w:t xml:space="preserve">Photo by </w:t>
+      </w:r>
+      <w:hyperlink r:id="rId14" w:history="1">
+        <w:r>
+          <w:rPr>
+            <w:rFonts w:ascii="AppleSystemUIFont" w:hAnsi="AppleSystemUIFont" w:cs="AppleSystemUIFont"/>
+            <w:color w:val="DCA10D"/>
+            <w:u w:val="single" w:color="DCA10D"/>
+            <w:lang w:val="en-US"/>
+          </w:rPr>
+          <w:t>ja ma</w:t>
+        </w:r>
+      </w:hyperlink>
+      <w:r>
+        <w:rPr>
+          <w:rFonts w:ascii="AppleSystemUIFont" w:hAnsi="AppleSystemUIFont" w:cs="AppleSystemUIFont"/>
+          <w:lang w:val="en-US"/>
+        </w:rPr>
+        <w:t xml:space="preserve"> on </w:t>
+      </w:r>
+      <w:hyperlink r:id="rId15" w:history="1">
+        <w:proofErr w:type="spellStart"/>
+        <w:r>
+          <w:rPr>
+            <w:rFonts w:ascii="AppleSystemUIFont" w:hAnsi="AppleSystemUIFont" w:cs="AppleSystemUIFont"/>
+            <w:color w:val="DCA10D"/>
+            <w:u w:val="single" w:color="DCA10D"/>
+            <w:lang w:val="en-US"/>
+          </w:rPr>
+          <w:t>Unsplash</w:t>
+        </w:r>
+        <w:proofErr w:type="spellEnd"/>
+      </w:hyperlink>
+    </w:p>
+    <w:p>
+      <w:pPr>
+        <w:autoSpaceDE w:val="0"/>
+        <w:autoSpaceDN w:val="0"/>
+        <w:adjustRightInd w:val="0"/>
+        <w:rPr>
+          <w:rFonts w:ascii="AppleSystemUIFont" w:hAnsi="AppleSystemUIFont" w:cs="AppleSystemUIFont"/>
+          <w:u w:val="single"/>
+          <w:lang w:val="en-US"/>
+        </w:rPr>
+      </w:pPr>
+      <w:hyperlink r:id="rId16" w:history="1">
+        <w:r>
+          <w:rPr>
+            <w:rFonts w:ascii="AppleSystemUIFont" w:hAnsi="AppleSystemUIFont" w:cs="AppleSystemUIFont"/>
+            <w:color w:val="DCA10D"/>
+            <w:u w:val="single" w:color="DCA10D"/>
+            <w:lang w:val="en-US"/>
+          </w:rPr>
+          <w:t>https://unsplash.com/photos/-gOUx23DNks</w:t>
+        </w:r>
+      </w:hyperlink>
+    </w:p>
+    <w:p>
+      <w:pPr>
+        <w:autoSpaceDE w:val="0"/>
+        <w:autoSpaceDN w:val="0"/>
+        <w:adjustRightInd w:val="0"/>
+        <w:rPr>
+          <w:rFonts w:ascii="AppleSystemUIFont" w:hAnsi="AppleSystemUIFont" w:cs="AppleSystemUIFont"/>
+          <w:u w:val="single"/>
+          <w:lang w:val="en-US"/>
+        </w:rPr>
+      </w:pPr>
+    </w:p>
+    <w:p>
+      <w:pPr>
+        <w:autoSpaceDE w:val="0"/>
+        <w:autoSpaceDN w:val="0"/>
+        <w:adjustRightInd w:val="0"/>
+        <w:rPr>
+          <w:rFonts w:ascii="AppleSystemUIFont" w:hAnsi="AppleSystemUIFont" w:cs="AppleSystemUIFont"/>
+          <w:u w:val="single"/>
+          <w:lang w:val="en-US"/>
+        </w:rPr>
+      </w:pPr>
+      <w:r>
+        <w:rPr>
+          <w:rFonts w:ascii="AppleSystemUIFont" w:hAnsi="AppleSystemUIFont" w:cs="AppleSystemUIFont"/>
+          <w:lang w:val="en-US"/>
+        </w:rPr>
+        <w:t xml:space="preserve">Photo by </w:t>
+      </w:r>
+      <w:hyperlink r:id="rId17" w:history="1">
+        <w:r>
+          <w:rPr>
+            <w:rFonts w:ascii="AppleSystemUIFont" w:hAnsi="AppleSystemUIFont" w:cs="AppleSystemUIFont"/>
+            <w:color w:val="DCA10D"/>
+            <w:u w:val="single" w:color="DCA10D"/>
+            <w:lang w:val="en-US"/>
+          </w:rPr>
+          <w:t>Wesley Tingey</w:t>
+        </w:r>
+      </w:hyperlink>
+      <w:r>
+        <w:rPr>
+          <w:rFonts w:ascii="AppleSystemUIFont" w:hAnsi="AppleSystemUIFont" w:cs="AppleSystemUIFont"/>
+          <w:lang w:val="en-US"/>
+        </w:rPr>
+        <w:t xml:space="preserve"> on </w:t>
+      </w:r>
+      <w:hyperlink r:id="rId18" w:history="1">
+        <w:proofErr w:type="spellStart"/>
+        <w:r>
+          <w:rPr>
+            <w:rFonts w:ascii="AppleSystemUIFont" w:hAnsi="AppleSystemUIFont" w:cs="AppleSystemUIFont"/>
+            <w:color w:val="DCA10D"/>
+            <w:u w:val="single" w:color="DCA10D"/>
+            <w:lang w:val="en-US"/>
+          </w:rPr>
+          <w:t>Unsplash</w:t>
+        </w:r>
+        <w:proofErr w:type="spellEnd"/>
+      </w:hyperlink>
+    </w:p>
+    <w:p>
+      <w:pPr>
+        <w:autoSpaceDE w:val="0"/>
+        <w:autoSpaceDN w:val="0"/>
+        <w:adjustRightInd w:val="0"/>
+        <w:rPr>
+          <w:rFonts w:ascii="AppleSystemUIFont" w:hAnsi="AppleSystemUIFont" w:cs="AppleSystemUIFont"/>
+          <w:u w:val="single"/>
+          <w:lang w:val="en-US"/>
+        </w:rPr>
+      </w:pPr>
+      <w:hyperlink r:id="rId19" w:history="1">
+        <w:r>
+          <w:rPr>
+            <w:rFonts w:ascii="AppleSystemUIFont" w:hAnsi="AppleSystemUIFont" w:cs="AppleSystemUIFont"/>
+            <w:color w:val="DCA10D"/>
+            <w:u w:val="single" w:color="DCA10D"/>
+            <w:lang w:val="en-US"/>
+          </w:rPr>
+          <w:t>https://unsplash.com/photos/DBu9IrkuPFM</w:t>
+        </w:r>
+      </w:hyperlink>
+    </w:p>
+    <w:p>
+      <w:pPr>
+        <w:autoSpaceDE w:val="0"/>
+        <w:autoSpaceDN w:val="0"/>
+        <w:adjustRightInd w:val="0"/>
+        <w:rPr>
+          <w:rFonts w:ascii="AppleSystemUIFont" w:hAnsi="AppleSystemUIFont" w:cs="AppleSystemUIFont"/>
+          <w:u w:val="single"/>
+          <w:lang w:val="en-US"/>
+        </w:rPr>
+      </w:pPr>
+    </w:p>
+    <w:p>
+      <w:pPr>
+        <w:autoSpaceDE w:val="0"/>
+        <w:autoSpaceDN w:val="0"/>
+        <w:adjustRightInd w:val="0"/>
+        <w:rPr>
+          <w:rFonts w:ascii="AppleSystemUIFont" w:hAnsi="AppleSystemUIFont" w:cs="AppleSystemUIFont"/>
+          <w:u w:val="single"/>
+          <w:lang w:val="en-US"/>
+        </w:rPr>
+      </w:pPr>
+      <w:r>
+        <w:rPr>
+          <w:rFonts w:ascii="AppleSystemUIFont" w:hAnsi="AppleSystemUIFont" w:cs="AppleSystemUIFont"/>
+          <w:lang w:val="en-US"/>
+        </w:rPr>
+        <w:t xml:space="preserve">Photo by </w:t>
+      </w:r>
+      <w:hyperlink r:id="rId20" w:history="1">
+        <w:r>
+          <w:rPr>
+            <w:rFonts w:ascii="AppleSystemUIFont" w:hAnsi="AppleSystemUIFont" w:cs="AppleSystemUIFont"/>
+            <w:color w:val="DCA10D"/>
+            <w:u w:val="single" w:color="DCA10D"/>
+            <w:lang w:val="en-US"/>
+          </w:rPr>
+          <w:t>CDC</w:t>
+        </w:r>
+      </w:hyperlink>
+      <w:r>
+        <w:rPr>
+          <w:rFonts w:ascii="AppleSystemUIFont" w:hAnsi="AppleSystemUIFont" w:cs="AppleSystemUIFont"/>
+          <w:lang w:val="en-US"/>
+        </w:rPr>
+        <w:t xml:space="preserve"> on </w:t>
+      </w:r>
+      <w:hyperlink r:id="rId21" w:history="1">
+        <w:proofErr w:type="spellStart"/>
+        <w:r>
+          <w:rPr>
+            <w:rFonts w:ascii="AppleSystemUIFont" w:hAnsi="AppleSystemUIFont" w:cs="AppleSystemUIFont"/>
+            <w:color w:val="DCA10D"/>
+            <w:u w:val="single" w:color="DCA10D"/>
+            <w:lang w:val="en-US"/>
+          </w:rPr>
+          <w:t>Unsplash</w:t>
+        </w:r>
+        <w:proofErr w:type="spellEnd"/>
+      </w:hyperlink>
+    </w:p>
+    <w:p>
+      <w:pPr>
+        <w:rPr>
+          <w:lang w:val="en-US"/>
+        </w:rPr>
+      </w:pPr>
+      <w:hyperlink r:id="rId22" w:history="1">
+        <w:r>
+          <w:rPr>
+            <w:rFonts w:ascii="AppleSystemUIFont" w:hAnsi="AppleSystemUIFont" w:cs="AppleSystemUIFont"/>
+            <w:color w:val="DCA10D"/>
+            <w:u w:val="single" w:color="DCA10D"/>
+            <w:lang w:val="en-US"/>
+          </w:rPr>
+          <w:t>https://unsplash.com/photos/aeh1dbI_a7I</w:t>
+        </w:r>
+      </w:hyperlink>
     </w:p>
     <w:sectPr>
       <w:pgSz w:w="12240" w:h="15840"/>

</xml_diff>

<commit_message>
Style checkout page and a payment received page
</commit_message>
<xml_diff>
--- a/images/Image references.docx
+++ b/images/Image references.docx
@@ -54,6 +54,36 @@
       </w:hyperlink>
     </w:p>
     <w:p/>
+    <w:p>
+      <w:pPr>
+        <w:rPr>
+          <w:lang w:val="en-US"/>
+        </w:rPr>
+      </w:pPr>
+      <w:r>
+        <w:rPr>
+          <w:lang w:val="en-US"/>
+        </w:rPr>
+        <w:t>Check mark:</w:t>
+      </w:r>
+    </w:p>
+    <w:p>
+      <w:pPr>
+        <w:rPr>
+          <w:rFonts w:ascii="Times New Roman" w:eastAsia="Times New Roman" w:hAnsi="Times New Roman" w:cs="Times New Roman"/>
+        </w:rPr>
+      </w:pPr>
+      <w:hyperlink r:id="rId5" w:history="1">
+        <w:r>
+          <w:rPr>
+            <w:rFonts w:ascii="Times New Roman" w:eastAsia="Times New Roman" w:hAnsi="Times New Roman" w:cs="Times New Roman"/>
+            <w:color w:val="0000FF"/>
+            <w:u w:val="single"/>
+          </w:rPr>
+          <w:t>https://thenounproject.com/search/?q=right&amp;i=3006029</w:t>
+        </w:r>
+      </w:hyperlink>
+    </w:p>
     <w:p>
       <w:pPr>
         <w:rPr>

</xml_diff>

<commit_message>
Revert "Merge branch 'checkout-page-edit' into homepage-edit"
This reverts commit b7e92f8cbdd9528710b8c4be67adc1dbc6df48f3.
</commit_message>
<xml_diff>
--- a/images/Image references.docx
+++ b/images/Image references.docx
@@ -54,36 +54,6 @@
       </w:hyperlink>
     </w:p>
     <w:p/>
-    <w:p>
-      <w:pPr>
-        <w:rPr>
-          <w:lang w:val="en-US"/>
-        </w:rPr>
-      </w:pPr>
-      <w:r>
-        <w:rPr>
-          <w:lang w:val="en-US"/>
-        </w:rPr>
-        <w:t>Check mark:</w:t>
-      </w:r>
-    </w:p>
-    <w:p>
-      <w:pPr>
-        <w:rPr>
-          <w:rFonts w:ascii="Times New Roman" w:eastAsia="Times New Roman" w:hAnsi="Times New Roman" w:cs="Times New Roman"/>
-        </w:rPr>
-      </w:pPr>
-      <w:hyperlink r:id="rId5" w:history="1">
-        <w:r>
-          <w:rPr>
-            <w:rFonts w:ascii="Times New Roman" w:eastAsia="Times New Roman" w:hAnsi="Times New Roman" w:cs="Times New Roman"/>
-            <w:color w:val="0000FF"/>
-            <w:u w:val="single"/>
-          </w:rPr>
-          <w:t>https://thenounproject.com/search/?q=right&amp;i=3006029</w:t>
-        </w:r>
-      </w:hyperlink>
-    </w:p>
     <w:p>
       <w:pPr>
         <w:rPr>

</xml_diff>